<commit_message>
removed some newlines in third debate of playerRoundScoreSummary()
</commit_message>
<xml_diff>
--- a/ProgCCDebotClub Function Specifications Document.docx
+++ b/ProgCCDebotClub Function Specifications Document.docx
@@ -739,10 +739,7 @@
             </w:r>
             <w:proofErr w:type="spellEnd"/>
             <w:r>
-              <w:t xml:space="preserve"> </w:t>
-            </w:r>
-            <w:r>
-              <w:t>(integer*)</w:t>
+              <w:t xml:space="preserve"> (integer*)</w:t>
             </w:r>
             <w:r>
               <w:t xml:space="preserve"> is the number of points obtained by the player in round one.</w:t>
@@ -765,10 +762,7 @@
               <w:t xml:space="preserve"> </w:t>
             </w:r>
             <w:r>
-              <w:t>(integer*)</w:t>
-            </w:r>
-            <w:r>
-              <w:t xml:space="preserve"> </w:t>
+              <w:t xml:space="preserve">(integer*) </w:t>
             </w:r>
             <w:r>
               <w:t>is the number of points obtained by the player in round two.</w:t>
@@ -978,7 +972,7 @@
             <w:proofErr w:type="spellStart"/>
             <w:r>
               <w:lastRenderedPageBreak/>
-              <w:t>botStatement</w:t>
+              <w:t>botRoundScoreSummary</w:t>
             </w:r>
             <w:proofErr w:type="spellEnd"/>
           </w:p>
@@ -989,7 +983,7 @@
           </w:tcPr>
           <w:p>
             <w:r>
-              <w:t>Computes for the bot's score each round and displays their choices and points added and deducted.</w:t>
+              <w:t>Displays the bot's argument choice, as well as additions and deductions to points with "justifications."</w:t>
             </w:r>
           </w:p>
         </w:tc>
@@ -1066,101 +1060,28 @@
             </w:pPr>
             <w:proofErr w:type="spellStart"/>
             <w:r>
-              <w:t>nBotTotalScore</w:t>
-            </w:r>
-            <w:proofErr w:type="spellEnd"/>
-            <w:r>
-              <w:t xml:space="preserve"> </w:t>
-            </w:r>
-            <w:r>
-              <w:t>(integer*)</w:t>
-            </w:r>
-            <w:r>
-              <w:t xml:space="preserve"> </w:t>
-            </w:r>
-            <w:r>
-              <w:t>is the current total score of the bot</w:t>
-            </w:r>
-            <w:r>
-              <w:t>.</w:t>
-            </w:r>
-          </w:p>
-          <w:p>
-            <w:pPr>
-              <w:pStyle w:val="ListParagraph"/>
-              <w:numPr>
-                <w:ilvl w:val="0"/>
-                <w:numId w:val="1"/>
-              </w:numPr>
-            </w:pPr>
-            <w:proofErr w:type="spellStart"/>
-            <w:r>
-              <w:t>nBotScoreRoundOne</w:t>
-            </w:r>
-            <w:proofErr w:type="spellEnd"/>
-            <w:r>
-              <w:t xml:space="preserve"> </w:t>
-            </w:r>
-            <w:r>
-              <w:t>(integer*)</w:t>
-            </w:r>
-            <w:r>
-              <w:t xml:space="preserve"> </w:t>
-            </w:r>
-            <w:r>
-              <w:t>is the number of points obtained by the bot in round one.</w:t>
-            </w:r>
-          </w:p>
-          <w:p>
-            <w:pPr>
-              <w:pStyle w:val="ListParagraph"/>
-              <w:numPr>
-                <w:ilvl w:val="0"/>
-                <w:numId w:val="1"/>
-              </w:numPr>
-            </w:pPr>
-            <w:proofErr w:type="spellStart"/>
-            <w:r>
-              <w:t>nBotScoreRoundTwo</w:t>
-            </w:r>
-            <w:proofErr w:type="spellEnd"/>
-            <w:r>
-              <w:t xml:space="preserve"> </w:t>
-            </w:r>
-            <w:r>
-              <w:t>(integer*)</w:t>
-            </w:r>
-            <w:r>
-              <w:t xml:space="preserve"> </w:t>
-            </w:r>
-            <w:r>
-              <w:t>is the number of points obtained by the bot in round two.</w:t>
-            </w:r>
-          </w:p>
-          <w:p>
-            <w:pPr>
-              <w:pStyle w:val="ListParagraph"/>
-              <w:numPr>
-                <w:ilvl w:val="0"/>
-                <w:numId w:val="1"/>
-              </w:numPr>
-            </w:pPr>
-            <w:proofErr w:type="spellStart"/>
-            <w:r>
-              <w:t>nBotScoreRoundThree</w:t>
-            </w:r>
-            <w:proofErr w:type="spellEnd"/>
-            <w:r>
-              <w:t xml:space="preserve"> </w:t>
-            </w:r>
-            <w:r>
-              <w:t>(integer*)</w:t>
-            </w:r>
-            <w:r>
-              <w:t xml:space="preserve"> </w:t>
-            </w:r>
-            <w:r>
-              <w:t>is the number of points obtained by the bot in round three.</w:t>
+              <w:t>nBotScoreAdded</w:t>
+            </w:r>
+            <w:proofErr w:type="spellEnd"/>
+            <w:r>
+              <w:t xml:space="preserve"> (integer) is the number of points added to the bot’s score.</w:t>
+            </w:r>
+          </w:p>
+          <w:p>
+            <w:pPr>
+              <w:pStyle w:val="ListParagraph"/>
+              <w:numPr>
+                <w:ilvl w:val="0"/>
+                <w:numId w:val="1"/>
+              </w:numPr>
+            </w:pPr>
+            <w:proofErr w:type="spellStart"/>
+            <w:r>
+              <w:t>nBotPenalty</w:t>
+            </w:r>
+            <w:proofErr w:type="spellEnd"/>
+            <w:r>
+              <w:t xml:space="preserve"> (integer) is the number of points deducted from the bot’s score.</w:t>
             </w:r>
           </w:p>
         </w:tc>
@@ -1173,7 +1094,10 @@
           <w:p>
             <w:proofErr w:type="spellStart"/>
             <w:r>
-              <w:t>convertASCIIValueToInt</w:t>
+              <w:t>bot</w:t>
+            </w:r>
+            <w:r>
+              <w:t>AddScore</w:t>
             </w:r>
             <w:proofErr w:type="spellEnd"/>
           </w:p>
@@ -1184,31 +1108,10 @@
           </w:tcPr>
           <w:p>
             <w:r>
-              <w:t xml:space="preserve">Used </w:t>
-            </w:r>
-            <w:proofErr w:type="gramStart"/>
-            <w:r>
-              <w:t>mainly for</w:t>
-            </w:r>
-            <w:proofErr w:type="gramEnd"/>
-            <w:r>
-              <w:t xml:space="preserve"> </w:t>
-            </w:r>
-            <w:proofErr w:type="spellStart"/>
-            <w:r>
-              <w:t>nRoundXChoice</w:t>
-            </w:r>
-            <w:proofErr w:type="spellEnd"/>
-            <w:r>
-              <w:t xml:space="preserve"> variables to convert from </w:t>
-            </w:r>
-            <w:proofErr w:type="spellStart"/>
-            <w:r>
-              <w:t>cChoice</w:t>
-            </w:r>
-            <w:proofErr w:type="spellEnd"/>
-            <w:r>
-              <w:t xml:space="preserve"> ASCII value to proper integer.</w:t>
+              <w:t>Computes for the bot's score each round</w:t>
+            </w:r>
+            <w:r>
+              <w:t>.</w:t>
             </w:r>
           </w:p>
         </w:tc>
@@ -1236,23 +1139,15 @@
             </w:pPr>
             <w:proofErr w:type="spellStart"/>
             <w:r>
-              <w:t>nRoundOneChoice</w:t>
-            </w:r>
-            <w:proofErr w:type="spellEnd"/>
-            <w:r>
-              <w:t xml:space="preserve"> </w:t>
-            </w:r>
-            <w:r>
-              <w:t xml:space="preserve">(integer*) </w:t>
-            </w:r>
-            <w:r>
-              <w:t xml:space="preserve">is the player's choice in round one of the </w:t>
-            </w:r>
-            <w:proofErr w:type="gramStart"/>
-            <w:r>
-              <w:t>debate</w:t>
-            </w:r>
-            <w:proofErr w:type="gramEnd"/>
+              <w:t>nDebateNum</w:t>
+            </w:r>
+            <w:proofErr w:type="spellEnd"/>
+            <w:r>
+              <w:t xml:space="preserve"> (integer)</w:t>
+            </w:r>
+            <w:r>
+              <w:t xml:space="preserve"> is the current debate iteration</w:t>
+            </w:r>
             <w:r>
               <w:t>.</w:t>
             </w:r>
@@ -1267,43 +1162,127 @@
             </w:pPr>
             <w:proofErr w:type="spellStart"/>
             <w:r>
-              <w:t>nRoundTwoChoice</w:t>
-            </w:r>
-            <w:proofErr w:type="spellEnd"/>
-            <w:r>
-              <w:t xml:space="preserve"> </w:t>
-            </w:r>
-            <w:r>
-              <w:t xml:space="preserve">(integer*) </w:t>
-            </w:r>
-            <w:r>
-              <w:t>is the player's choice in round two of the debate.</w:t>
-            </w:r>
-          </w:p>
-          <w:p>
-            <w:pPr>
-              <w:pStyle w:val="ListParagraph"/>
-              <w:numPr>
-                <w:ilvl w:val="0"/>
-                <w:numId w:val="1"/>
-              </w:numPr>
-            </w:pPr>
-            <w:proofErr w:type="spellStart"/>
-            <w:r>
-              <w:t>nRoundThreeChoice</w:t>
-            </w:r>
-            <w:proofErr w:type="spellEnd"/>
-            <w:r>
-              <w:t xml:space="preserve"> </w:t>
-            </w:r>
-            <w:r>
-              <w:t xml:space="preserve">(integer*) </w:t>
-            </w:r>
-            <w:r>
-              <w:t>is the player's choice in round three of the debate.</w:t>
-            </w:r>
-            <w:r>
-              <w:tab/>
+              <w:t>nRound</w:t>
+            </w:r>
+            <w:proofErr w:type="spellEnd"/>
+            <w:r>
+              <w:t xml:space="preserve"> </w:t>
+            </w:r>
+            <w:r>
+              <w:t>(integer)</w:t>
+            </w:r>
+            <w:r>
+              <w:t xml:space="preserve"> is the current round number</w:t>
+            </w:r>
+            <w:r>
+              <w:t>.</w:t>
+            </w:r>
+          </w:p>
+          <w:p>
+            <w:pPr>
+              <w:pStyle w:val="ListParagraph"/>
+              <w:numPr>
+                <w:ilvl w:val="0"/>
+                <w:numId w:val="1"/>
+              </w:numPr>
+            </w:pPr>
+            <w:proofErr w:type="spellStart"/>
+            <w:r>
+              <w:t>nBotTotalScore</w:t>
+            </w:r>
+            <w:proofErr w:type="spellEnd"/>
+            <w:r>
+              <w:t xml:space="preserve"> </w:t>
+            </w:r>
+            <w:r>
+              <w:t>(integer*)</w:t>
+            </w:r>
+            <w:r>
+              <w:t xml:space="preserve"> </w:t>
+            </w:r>
+            <w:r>
+              <w:t>is the current total score of the bot</w:t>
+            </w:r>
+            <w:r>
+              <w:t>.</w:t>
+            </w:r>
+          </w:p>
+          <w:p>
+            <w:pPr>
+              <w:pStyle w:val="ListParagraph"/>
+              <w:numPr>
+                <w:ilvl w:val="0"/>
+                <w:numId w:val="1"/>
+              </w:numPr>
+            </w:pPr>
+            <w:proofErr w:type="spellStart"/>
+            <w:r>
+              <w:t>nBotScoreRoundOne</w:t>
+            </w:r>
+            <w:proofErr w:type="spellEnd"/>
+            <w:r>
+              <w:t xml:space="preserve"> </w:t>
+            </w:r>
+            <w:r>
+              <w:t>(integer*)</w:t>
+            </w:r>
+            <w:r>
+              <w:t xml:space="preserve"> </w:t>
+            </w:r>
+            <w:r>
+              <w:t>is the number of points obtained by the bot in round one.</w:t>
+            </w:r>
+          </w:p>
+          <w:p>
+            <w:pPr>
+              <w:pStyle w:val="ListParagraph"/>
+              <w:numPr>
+                <w:ilvl w:val="0"/>
+                <w:numId w:val="1"/>
+              </w:numPr>
+            </w:pPr>
+            <w:proofErr w:type="spellStart"/>
+            <w:r>
+              <w:t>nBotScoreRoundTwo</w:t>
+            </w:r>
+            <w:proofErr w:type="spellEnd"/>
+            <w:r>
+              <w:t xml:space="preserve"> </w:t>
+            </w:r>
+            <w:r>
+              <w:t>(integer*)</w:t>
+            </w:r>
+            <w:r>
+              <w:t xml:space="preserve"> </w:t>
+            </w:r>
+            <w:r>
+              <w:t>is the number of points obtained by the bot in round two.</w:t>
+            </w:r>
+          </w:p>
+          <w:p>
+            <w:pPr>
+              <w:pStyle w:val="ListParagraph"/>
+              <w:numPr>
+                <w:ilvl w:val="0"/>
+                <w:numId w:val="1"/>
+              </w:numPr>
+            </w:pPr>
+            <w:proofErr w:type="spellStart"/>
+            <w:r>
+              <w:t>nBotScoreRoundThree</w:t>
+            </w:r>
+            <w:proofErr w:type="spellEnd"/>
+            <w:r>
+              <w:t xml:space="preserve"> </w:t>
+            </w:r>
+            <w:r>
+              <w:t>(integer*)</w:t>
+            </w:r>
+            <w:r>
+              <w:t xml:space="preserve"> </w:t>
+            </w:r>
+            <w:r>
+              <w:t>is the number of points obtained by the bot in round three.</w:t>
             </w:r>
           </w:p>
         </w:tc>
@@ -1316,7 +1295,7 @@
           <w:p>
             <w:proofErr w:type="spellStart"/>
             <w:r>
-              <w:t>varDebug</w:t>
+              <w:t>convertASCIIValueToInt</w:t>
             </w:r>
             <w:proofErr w:type="spellEnd"/>
           </w:p>
@@ -1327,7 +1306,35 @@
           </w:tcPr>
           <w:p>
             <w:r>
-              <w:t>Used to trace certain variables in-between debate rounds for debug purposes.</w:t>
+              <w:t xml:space="preserve">Used </w:t>
+            </w:r>
+            <w:proofErr w:type="gramStart"/>
+            <w:r>
+              <w:t>mainly for</w:t>
+            </w:r>
+            <w:proofErr w:type="gramEnd"/>
+            <w:r>
+              <w:t xml:space="preserve"> </w:t>
+            </w:r>
+            <w:proofErr w:type="spellStart"/>
+            <w:r>
+              <w:t>nRoundXChoice</w:t>
+            </w:r>
+            <w:proofErr w:type="spellEnd"/>
+            <w:r>
+              <w:t xml:space="preserve"> variables to convert from </w:t>
+            </w:r>
+            <w:proofErr w:type="spellStart"/>
+            <w:r>
+              <w:t>cChoice</w:t>
+            </w:r>
+            <w:proofErr w:type="spellEnd"/>
+            <w:r>
+              <w:t xml:space="preserve"> ASCII </w:t>
+            </w:r>
+            <w:r>
+              <w:lastRenderedPageBreak/>
+              <w:t>value to proper integer.</w:t>
             </w:r>
           </w:p>
         </w:tc>
@@ -1337,6 +1344,7 @@
           </w:tcPr>
           <w:p>
             <w:r>
+              <w:lastRenderedPageBreak/>
               <w:t>void</w:t>
             </w:r>
           </w:p>
@@ -1355,12 +1363,23 @@
             </w:pPr>
             <w:proofErr w:type="spellStart"/>
             <w:r>
-              <w:t>nPlayerTotalScore</w:t>
-            </w:r>
-            <w:proofErr w:type="spellEnd"/>
-            <w:r>
-              <w:t xml:space="preserve"> (integer) is the current total score of the player</w:t>
-            </w:r>
+              <w:t>nRoundOneChoice</w:t>
+            </w:r>
+            <w:proofErr w:type="spellEnd"/>
+            <w:r>
+              <w:t xml:space="preserve"> </w:t>
+            </w:r>
+            <w:r>
+              <w:t xml:space="preserve">(integer*) </w:t>
+            </w:r>
+            <w:r>
+              <w:t xml:space="preserve">is the player's choice in round one of the </w:t>
+            </w:r>
+            <w:proofErr w:type="gramStart"/>
+            <w:r>
+              <w:t>debate</w:t>
+            </w:r>
+            <w:proofErr w:type="gramEnd"/>
             <w:r>
               <w:t>.</w:t>
             </w:r>
@@ -1375,336 +1394,33 @@
             </w:pPr>
             <w:proofErr w:type="spellStart"/>
             <w:r>
-              <w:t>nPlayerScoreRoundOne</w:t>
-            </w:r>
-            <w:proofErr w:type="spellEnd"/>
-            <w:r>
-              <w:t xml:space="preserve"> (integer)</w:t>
-            </w:r>
-            <w:r>
-              <w:t xml:space="preserve"> is the number of points obtained by the player in round one.</w:t>
-            </w:r>
-          </w:p>
-          <w:p>
-            <w:pPr>
-              <w:pStyle w:val="ListParagraph"/>
-              <w:numPr>
-                <w:ilvl w:val="0"/>
-                <w:numId w:val="1"/>
-              </w:numPr>
-            </w:pPr>
-            <w:proofErr w:type="spellStart"/>
+              <w:t>nRoundTwoChoice</w:t>
+            </w:r>
+            <w:proofErr w:type="spellEnd"/>
+            <w:r>
+              <w:t xml:space="preserve"> </w:t>
+            </w:r>
+            <w:r>
+              <w:t xml:space="preserve">(integer*) </w:t>
+            </w:r>
+            <w:r>
+              <w:t xml:space="preserve">is the player's </w:t>
+            </w:r>
             <w:r>
               <w:lastRenderedPageBreak/>
-              <w:t>nPlayerScoreRoundTwo</w:t>
-            </w:r>
-            <w:proofErr w:type="spellEnd"/>
-            <w:r>
-              <w:t xml:space="preserve"> </w:t>
-            </w:r>
-            <w:r>
-              <w:t>(intege</w:t>
-            </w:r>
-            <w:r>
-              <w:t>r</w:t>
-            </w:r>
-            <w:r>
-              <w:t xml:space="preserve">) </w:t>
-            </w:r>
-            <w:r>
-              <w:t>is the number of points obtained by the player in round two.</w:t>
-            </w:r>
-          </w:p>
-          <w:p>
-            <w:pPr>
-              <w:pStyle w:val="ListParagraph"/>
-              <w:numPr>
-                <w:ilvl w:val="0"/>
-                <w:numId w:val="1"/>
-              </w:numPr>
-            </w:pPr>
-            <w:proofErr w:type="spellStart"/>
-            <w:r>
-              <w:t>nPlayerScoreRoundThree</w:t>
-            </w:r>
-            <w:proofErr w:type="spellEnd"/>
-            <w:r>
-              <w:t xml:space="preserve"> </w:t>
-            </w:r>
-            <w:r>
-              <w:t>(integer)</w:t>
-            </w:r>
-            <w:r>
-              <w:t xml:space="preserve"> is the number of points obtained by the player in round three.</w:t>
-            </w:r>
-          </w:p>
-          <w:p>
-            <w:pPr>
-              <w:pStyle w:val="ListParagraph"/>
-              <w:numPr>
-                <w:ilvl w:val="0"/>
-                <w:numId w:val="1"/>
-              </w:numPr>
-            </w:pPr>
-            <w:proofErr w:type="spellStart"/>
-            <w:r>
-              <w:t>nBotTotalScore</w:t>
-            </w:r>
-            <w:proofErr w:type="spellEnd"/>
-            <w:r>
-              <w:t xml:space="preserve"> </w:t>
-            </w:r>
-            <w:r>
-              <w:t>(integer)</w:t>
-            </w:r>
-            <w:r>
-              <w:t xml:space="preserve"> </w:t>
-            </w:r>
-            <w:r>
-              <w:t>is the current total score of the bot</w:t>
-            </w:r>
-          </w:p>
-          <w:p>
-            <w:pPr>
-              <w:pStyle w:val="ListParagraph"/>
-              <w:numPr>
-                <w:ilvl w:val="0"/>
-                <w:numId w:val="1"/>
-              </w:numPr>
-            </w:pPr>
-            <w:proofErr w:type="spellStart"/>
-            <w:r>
-              <w:t>nBotScoreRoundOne</w:t>
-            </w:r>
-            <w:proofErr w:type="spellEnd"/>
-            <w:r>
-              <w:t xml:space="preserve"> </w:t>
-            </w:r>
-            <w:r>
-              <w:t>(integer)</w:t>
-            </w:r>
-            <w:r>
-              <w:t xml:space="preserve"> </w:t>
-            </w:r>
-            <w:r>
-              <w:t>is the number of points obtained by the bot in round one.</w:t>
-            </w:r>
-          </w:p>
-          <w:p>
-            <w:pPr>
-              <w:pStyle w:val="ListParagraph"/>
-              <w:numPr>
-                <w:ilvl w:val="0"/>
-                <w:numId w:val="1"/>
-              </w:numPr>
-            </w:pPr>
-            <w:proofErr w:type="spellStart"/>
-            <w:r>
-              <w:t>nBotScoreRoundTwo</w:t>
-            </w:r>
-            <w:proofErr w:type="spellEnd"/>
-            <w:r>
-              <w:t xml:space="preserve"> </w:t>
-            </w:r>
-            <w:r>
-              <w:t>(integer)</w:t>
-            </w:r>
-            <w:r>
-              <w:t xml:space="preserve"> </w:t>
-            </w:r>
-            <w:r>
-              <w:t>is the number of points obtained by the bot in round two.</w:t>
-            </w:r>
-          </w:p>
-          <w:p>
-            <w:pPr>
-              <w:pStyle w:val="ListParagraph"/>
-              <w:numPr>
-                <w:ilvl w:val="0"/>
-                <w:numId w:val="1"/>
-              </w:numPr>
-            </w:pPr>
-            <w:proofErr w:type="spellStart"/>
-            <w:r>
-              <w:t>nBotScoreRoundThree</w:t>
-            </w:r>
-            <w:proofErr w:type="spellEnd"/>
-            <w:r>
-              <w:t xml:space="preserve"> </w:t>
-            </w:r>
-            <w:r>
-              <w:t>(integer)</w:t>
-            </w:r>
-            <w:r>
-              <w:t xml:space="preserve"> </w:t>
-            </w:r>
-            <w:r>
-              <w:t>is the number of points obtained by the bot in round three.</w:t>
-            </w:r>
-          </w:p>
-          <w:p>
-            <w:pPr>
-              <w:pStyle w:val="ListParagraph"/>
-              <w:numPr>
-                <w:ilvl w:val="0"/>
-                <w:numId w:val="1"/>
-              </w:numPr>
-            </w:pPr>
-            <w:proofErr w:type="spellStart"/>
-            <w:r>
-              <w:t>nFirstChoiceCount</w:t>
-            </w:r>
-            <w:proofErr w:type="spellEnd"/>
-            <w:r>
-              <w:t xml:space="preserve"> </w:t>
-            </w:r>
-            <w:r>
-              <w:t>(integer)</w:t>
-            </w:r>
-            <w:r>
-              <w:t xml:space="preserve"> is the number of times the player chose the first choice.</w:t>
-            </w:r>
-          </w:p>
-          <w:p>
-            <w:pPr>
-              <w:pStyle w:val="ListParagraph"/>
-              <w:numPr>
-                <w:ilvl w:val="0"/>
-                <w:numId w:val="1"/>
-              </w:numPr>
-            </w:pPr>
-            <w:proofErr w:type="spellStart"/>
-            <w:r>
-              <w:t>nSecondChoiceCount</w:t>
-            </w:r>
-            <w:proofErr w:type="spellEnd"/>
-            <w:r>
-              <w:t xml:space="preserve"> </w:t>
-            </w:r>
-            <w:r>
-              <w:t>(integer)</w:t>
-            </w:r>
-            <w:r>
-              <w:t xml:space="preserve"> is the number of times the player chose the second choice.</w:t>
-            </w:r>
-          </w:p>
-          <w:p>
-            <w:pPr>
-              <w:pStyle w:val="ListParagraph"/>
-              <w:numPr>
-                <w:ilvl w:val="0"/>
-                <w:numId w:val="1"/>
-              </w:numPr>
-            </w:pPr>
-            <w:proofErr w:type="spellStart"/>
-            <w:r>
-              <w:t>nThirdChoiceCount</w:t>
-            </w:r>
-            <w:proofErr w:type="spellEnd"/>
-            <w:r>
-              <w:t xml:space="preserve"> </w:t>
-            </w:r>
-            <w:r>
-              <w:t>(integer)</w:t>
-            </w:r>
-            <w:r>
-              <w:t xml:space="preserve"> is the number of times the player chose the third choice.</w:t>
-            </w:r>
-          </w:p>
-          <w:p>
-            <w:pPr>
-              <w:pStyle w:val="ListParagraph"/>
-              <w:numPr>
-                <w:ilvl w:val="0"/>
-                <w:numId w:val="1"/>
-              </w:numPr>
-            </w:pPr>
-            <w:proofErr w:type="spellStart"/>
-            <w:r>
-              <w:t>nFourthChoiceCount</w:t>
-            </w:r>
-            <w:proofErr w:type="spellEnd"/>
-            <w:r>
-              <w:t xml:space="preserve"> </w:t>
-            </w:r>
-            <w:r>
-              <w:t>(integer)</w:t>
-            </w:r>
-            <w:r>
-              <w:t xml:space="preserve"> is the number of times the player chose the fourth choice.</w:t>
-            </w:r>
-          </w:p>
-          <w:p>
-            <w:pPr>
-              <w:pStyle w:val="ListParagraph"/>
-              <w:numPr>
-                <w:ilvl w:val="0"/>
-                <w:numId w:val="1"/>
-              </w:numPr>
-            </w:pPr>
-            <w:proofErr w:type="spellStart"/>
-            <w:r>
-              <w:t>nRoundOneChoice</w:t>
-            </w:r>
-            <w:proofErr w:type="spellEnd"/>
-            <w:r>
-              <w:t xml:space="preserve"> </w:t>
-            </w:r>
-            <w:r>
-              <w:t>(intege</w:t>
-            </w:r>
-            <w:r>
-              <w:t>r</w:t>
-            </w:r>
-            <w:r>
-              <w:t>)</w:t>
-            </w:r>
-            <w:r>
-              <w:t xml:space="preserve"> is the player's choice in round one of the </w:t>
-            </w:r>
-            <w:proofErr w:type="gramStart"/>
-            <w:r>
-              <w:t>debate</w:t>
-            </w:r>
-            <w:proofErr w:type="gramEnd"/>
-            <w:r>
-              <w:t>.</w:t>
-            </w:r>
-          </w:p>
-          <w:p>
-            <w:pPr>
-              <w:pStyle w:val="ListParagraph"/>
-              <w:numPr>
-                <w:ilvl w:val="0"/>
-                <w:numId w:val="1"/>
-              </w:numPr>
-            </w:pPr>
-            <w:proofErr w:type="spellStart"/>
-            <w:r>
-              <w:t>nRoundTwoChoice</w:t>
-            </w:r>
-            <w:proofErr w:type="spellEnd"/>
-            <w:r>
-              <w:t xml:space="preserve"> </w:t>
-            </w:r>
-            <w:r>
-              <w:t>(integer)</w:t>
-            </w:r>
-            <w:r>
-              <w:t xml:space="preserve"> is the player's choice in round two of the debate.</w:t>
-            </w:r>
-          </w:p>
-          <w:p>
-            <w:pPr>
-              <w:pStyle w:val="ListParagraph"/>
-              <w:numPr>
-                <w:ilvl w:val="0"/>
-                <w:numId w:val="1"/>
-              </w:numPr>
-            </w:pPr>
-            <w:proofErr w:type="spellStart"/>
-            <w:r>
-              <w:lastRenderedPageBreak/>
+              <w:t>choice in round two of the debate.</w:t>
+            </w:r>
+          </w:p>
+          <w:p>
+            <w:pPr>
+              <w:pStyle w:val="ListParagraph"/>
+              <w:numPr>
+                <w:ilvl w:val="0"/>
+                <w:numId w:val="1"/>
+              </w:numPr>
+            </w:pPr>
+            <w:proofErr w:type="spellStart"/>
+            <w:r>
               <w:t>nRoundThreeChoice</w:t>
             </w:r>
             <w:proofErr w:type="spellEnd"/>
@@ -1712,10 +1428,13 @@
               <w:t xml:space="preserve"> </w:t>
             </w:r>
             <w:r>
-              <w:t>(integer)</w:t>
-            </w:r>
-            <w:r>
-              <w:t xml:space="preserve"> is the player's choice in round three of the debate.</w:t>
+              <w:t xml:space="preserve">(integer*) </w:t>
+            </w:r>
+            <w:r>
+              <w:t>is the player's choice in round three of the debate.</w:t>
+            </w:r>
+            <w:r>
+              <w:tab/>
             </w:r>
           </w:p>
         </w:tc>
@@ -1729,7 +1448,7 @@
             <w:proofErr w:type="spellStart"/>
             <w:r>
               <w:lastRenderedPageBreak/>
-              <w:t>checkBonuses</w:t>
+              <w:t>varDebug</w:t>
             </w:r>
             <w:proofErr w:type="spellEnd"/>
           </w:p>
@@ -1740,7 +1459,7 @@
           </w:tcPr>
           <w:p>
             <w:r>
-              <w:t>Checks for bonus conditions and returns sum of bonus points.</w:t>
+              <w:t>Used to trace certain variables in-between debate rounds for debug purposes.</w:t>
             </w:r>
           </w:p>
         </w:tc>
@@ -1768,6 +1487,196 @@
             </w:pPr>
             <w:proofErr w:type="spellStart"/>
             <w:r>
+              <w:t>nPlayerTotalScore</w:t>
+            </w:r>
+            <w:proofErr w:type="spellEnd"/>
+            <w:r>
+              <w:t xml:space="preserve"> (integer) is the current total score of the player</w:t>
+            </w:r>
+            <w:r>
+              <w:t>.</w:t>
+            </w:r>
+          </w:p>
+          <w:p>
+            <w:pPr>
+              <w:pStyle w:val="ListParagraph"/>
+              <w:numPr>
+                <w:ilvl w:val="0"/>
+                <w:numId w:val="1"/>
+              </w:numPr>
+            </w:pPr>
+            <w:proofErr w:type="spellStart"/>
+            <w:r>
+              <w:t>nPlayerScoreRoundOne</w:t>
+            </w:r>
+            <w:proofErr w:type="spellEnd"/>
+            <w:r>
+              <w:t xml:space="preserve"> (integer)</w:t>
+            </w:r>
+            <w:r>
+              <w:t xml:space="preserve"> is the number of points obtained by the player in round one.</w:t>
+            </w:r>
+          </w:p>
+          <w:p>
+            <w:pPr>
+              <w:pStyle w:val="ListParagraph"/>
+              <w:numPr>
+                <w:ilvl w:val="0"/>
+                <w:numId w:val="1"/>
+              </w:numPr>
+            </w:pPr>
+            <w:proofErr w:type="spellStart"/>
+            <w:r>
+              <w:t>nPlayerScoreRoundTwo</w:t>
+            </w:r>
+            <w:proofErr w:type="spellEnd"/>
+            <w:r>
+              <w:t xml:space="preserve"> </w:t>
+            </w:r>
+            <w:r>
+              <w:t xml:space="preserve">(integer) </w:t>
+            </w:r>
+            <w:r>
+              <w:t>is the number of points obtained by the player in round two.</w:t>
+            </w:r>
+          </w:p>
+          <w:p>
+            <w:pPr>
+              <w:pStyle w:val="ListParagraph"/>
+              <w:numPr>
+                <w:ilvl w:val="0"/>
+                <w:numId w:val="1"/>
+              </w:numPr>
+            </w:pPr>
+            <w:proofErr w:type="spellStart"/>
+            <w:r>
+              <w:t>nPlayerScoreRoundThree</w:t>
+            </w:r>
+            <w:proofErr w:type="spellEnd"/>
+            <w:r>
+              <w:t xml:space="preserve"> </w:t>
+            </w:r>
+            <w:r>
+              <w:t>(integer)</w:t>
+            </w:r>
+            <w:r>
+              <w:t xml:space="preserve"> is the number of points obtained by the player in round three.</w:t>
+            </w:r>
+          </w:p>
+          <w:p>
+            <w:pPr>
+              <w:pStyle w:val="ListParagraph"/>
+              <w:numPr>
+                <w:ilvl w:val="0"/>
+                <w:numId w:val="1"/>
+              </w:numPr>
+            </w:pPr>
+            <w:proofErr w:type="spellStart"/>
+            <w:r>
+              <w:t>nBotTotalScore</w:t>
+            </w:r>
+            <w:proofErr w:type="spellEnd"/>
+            <w:r>
+              <w:t xml:space="preserve"> </w:t>
+            </w:r>
+            <w:r>
+              <w:t>(integer)</w:t>
+            </w:r>
+            <w:r>
+              <w:t xml:space="preserve"> </w:t>
+            </w:r>
+            <w:r>
+              <w:t>is the current total score of the bot</w:t>
+            </w:r>
+          </w:p>
+          <w:p>
+            <w:pPr>
+              <w:pStyle w:val="ListParagraph"/>
+              <w:numPr>
+                <w:ilvl w:val="0"/>
+                <w:numId w:val="1"/>
+              </w:numPr>
+            </w:pPr>
+            <w:proofErr w:type="spellStart"/>
+            <w:r>
+              <w:t>nBotScoreRoundOne</w:t>
+            </w:r>
+            <w:proofErr w:type="spellEnd"/>
+            <w:r>
+              <w:t xml:space="preserve"> </w:t>
+            </w:r>
+            <w:r>
+              <w:t>(integer)</w:t>
+            </w:r>
+            <w:r>
+              <w:t xml:space="preserve"> </w:t>
+            </w:r>
+            <w:r>
+              <w:t>is the number of points obtained by the bot in round one.</w:t>
+            </w:r>
+          </w:p>
+          <w:p>
+            <w:pPr>
+              <w:pStyle w:val="ListParagraph"/>
+              <w:numPr>
+                <w:ilvl w:val="0"/>
+                <w:numId w:val="1"/>
+              </w:numPr>
+            </w:pPr>
+            <w:proofErr w:type="spellStart"/>
+            <w:r>
+              <w:t>nBotScoreRoundTwo</w:t>
+            </w:r>
+            <w:proofErr w:type="spellEnd"/>
+            <w:r>
+              <w:t xml:space="preserve"> </w:t>
+            </w:r>
+            <w:r>
+              <w:t>(integer)</w:t>
+            </w:r>
+            <w:r>
+              <w:t xml:space="preserve"> </w:t>
+            </w:r>
+            <w:r>
+              <w:t>is the number of points obtained by the bot in round two.</w:t>
+            </w:r>
+          </w:p>
+          <w:p>
+            <w:pPr>
+              <w:pStyle w:val="ListParagraph"/>
+              <w:numPr>
+                <w:ilvl w:val="0"/>
+                <w:numId w:val="1"/>
+              </w:numPr>
+            </w:pPr>
+            <w:proofErr w:type="spellStart"/>
+            <w:r>
+              <w:t>nBotScoreRoundThree</w:t>
+            </w:r>
+            <w:proofErr w:type="spellEnd"/>
+            <w:r>
+              <w:t xml:space="preserve"> </w:t>
+            </w:r>
+            <w:r>
+              <w:t>(integer)</w:t>
+            </w:r>
+            <w:r>
+              <w:t xml:space="preserve"> </w:t>
+            </w:r>
+            <w:r>
+              <w:t>is the number of points obtained by the bot in round three.</w:t>
+            </w:r>
+          </w:p>
+          <w:p>
+            <w:pPr>
+              <w:pStyle w:val="ListParagraph"/>
+              <w:numPr>
+                <w:ilvl w:val="0"/>
+                <w:numId w:val="1"/>
+              </w:numPr>
+            </w:pPr>
+            <w:proofErr w:type="spellStart"/>
+            <w:r>
               <w:t>nFirstChoiceCount</w:t>
             </w:r>
             <w:proofErr w:type="spellEnd"/>
@@ -1824,7 +1733,11 @@
               <w:t>(integer)</w:t>
             </w:r>
             <w:r>
-              <w:t xml:space="preserve"> is the number of times the player chose the third choice.</w:t>
+              <w:t xml:space="preserve"> is the number </w:t>
+            </w:r>
+            <w:r>
+              <w:lastRenderedPageBreak/>
+              <w:t>of times the player chose the third choice.</w:t>
             </w:r>
           </w:p>
           <w:p>
@@ -1937,6 +1850,216 @@
           <w:p>
             <w:proofErr w:type="spellStart"/>
             <w:r>
+              <w:lastRenderedPageBreak/>
+              <w:t>checkBonuses</w:t>
+            </w:r>
+            <w:proofErr w:type="spellEnd"/>
+          </w:p>
+        </w:tc>
+        <w:tc>
+          <w:tcPr>
+            <w:tcW w:w="1902" w:type="dxa"/>
+          </w:tcPr>
+          <w:p>
+            <w:r>
+              <w:t>Checks for bonus conditions and returns sum of bonus points.</w:t>
+            </w:r>
+          </w:p>
+        </w:tc>
+        <w:tc>
+          <w:tcPr>
+            <w:tcW w:w="1542" w:type="dxa"/>
+          </w:tcPr>
+          <w:p>
+            <w:r>
+              <w:t>void</w:t>
+            </w:r>
+          </w:p>
+        </w:tc>
+        <w:tc>
+          <w:tcPr>
+            <w:tcW w:w="3204" w:type="dxa"/>
+          </w:tcPr>
+          <w:p>
+            <w:pPr>
+              <w:pStyle w:val="ListParagraph"/>
+              <w:numPr>
+                <w:ilvl w:val="0"/>
+                <w:numId w:val="1"/>
+              </w:numPr>
+            </w:pPr>
+            <w:proofErr w:type="spellStart"/>
+            <w:r>
+              <w:t>nFirstChoiceCount</w:t>
+            </w:r>
+            <w:proofErr w:type="spellEnd"/>
+            <w:r>
+              <w:t xml:space="preserve"> </w:t>
+            </w:r>
+            <w:r>
+              <w:t>(integer)</w:t>
+            </w:r>
+            <w:r>
+              <w:t xml:space="preserve"> is the number of times the player chose the first choice.</w:t>
+            </w:r>
+          </w:p>
+          <w:p>
+            <w:pPr>
+              <w:pStyle w:val="ListParagraph"/>
+              <w:numPr>
+                <w:ilvl w:val="0"/>
+                <w:numId w:val="1"/>
+              </w:numPr>
+            </w:pPr>
+            <w:proofErr w:type="spellStart"/>
+            <w:r>
+              <w:t>nSecondChoiceCount</w:t>
+            </w:r>
+            <w:proofErr w:type="spellEnd"/>
+            <w:r>
+              <w:t xml:space="preserve"> </w:t>
+            </w:r>
+            <w:r>
+              <w:t>(integer)</w:t>
+            </w:r>
+            <w:r>
+              <w:t xml:space="preserve"> is the number of times the player chose the second choice.</w:t>
+            </w:r>
+          </w:p>
+          <w:p>
+            <w:pPr>
+              <w:pStyle w:val="ListParagraph"/>
+              <w:numPr>
+                <w:ilvl w:val="0"/>
+                <w:numId w:val="1"/>
+              </w:numPr>
+            </w:pPr>
+            <w:proofErr w:type="spellStart"/>
+            <w:r>
+              <w:t>nThirdChoiceCount</w:t>
+            </w:r>
+            <w:proofErr w:type="spellEnd"/>
+            <w:r>
+              <w:t xml:space="preserve"> </w:t>
+            </w:r>
+            <w:r>
+              <w:t>(integer)</w:t>
+            </w:r>
+            <w:r>
+              <w:t xml:space="preserve"> is the number of times the player chose the third choice.</w:t>
+            </w:r>
+          </w:p>
+          <w:p>
+            <w:pPr>
+              <w:pStyle w:val="ListParagraph"/>
+              <w:numPr>
+                <w:ilvl w:val="0"/>
+                <w:numId w:val="1"/>
+              </w:numPr>
+            </w:pPr>
+            <w:proofErr w:type="spellStart"/>
+            <w:r>
+              <w:t>nFourthChoiceCount</w:t>
+            </w:r>
+            <w:proofErr w:type="spellEnd"/>
+            <w:r>
+              <w:t xml:space="preserve"> </w:t>
+            </w:r>
+            <w:r>
+              <w:t>(integer)</w:t>
+            </w:r>
+            <w:r>
+              <w:t xml:space="preserve"> is the number of times the player chose the fourth choice.</w:t>
+            </w:r>
+          </w:p>
+          <w:p>
+            <w:pPr>
+              <w:pStyle w:val="ListParagraph"/>
+              <w:numPr>
+                <w:ilvl w:val="0"/>
+                <w:numId w:val="1"/>
+              </w:numPr>
+            </w:pPr>
+            <w:proofErr w:type="spellStart"/>
+            <w:r>
+              <w:t>nRoundOneChoice</w:t>
+            </w:r>
+            <w:proofErr w:type="spellEnd"/>
+            <w:r>
+              <w:t xml:space="preserve"> </w:t>
+            </w:r>
+            <w:r>
+              <w:t>(integer)</w:t>
+            </w:r>
+            <w:r>
+              <w:t xml:space="preserve"> is the player's choice in round one of the </w:t>
+            </w:r>
+            <w:proofErr w:type="gramStart"/>
+            <w:r>
+              <w:t>debate</w:t>
+            </w:r>
+            <w:proofErr w:type="gramEnd"/>
+            <w:r>
+              <w:t>.</w:t>
+            </w:r>
+          </w:p>
+          <w:p>
+            <w:pPr>
+              <w:pStyle w:val="ListParagraph"/>
+              <w:numPr>
+                <w:ilvl w:val="0"/>
+                <w:numId w:val="1"/>
+              </w:numPr>
+            </w:pPr>
+            <w:proofErr w:type="spellStart"/>
+            <w:r>
+              <w:t>nRoundTwoChoice</w:t>
+            </w:r>
+            <w:proofErr w:type="spellEnd"/>
+            <w:r>
+              <w:t xml:space="preserve"> </w:t>
+            </w:r>
+            <w:r>
+              <w:t>(integer)</w:t>
+            </w:r>
+            <w:r>
+              <w:t xml:space="preserve"> is the player's choice in round two of the debate.</w:t>
+            </w:r>
+          </w:p>
+          <w:p>
+            <w:pPr>
+              <w:pStyle w:val="ListParagraph"/>
+              <w:numPr>
+                <w:ilvl w:val="0"/>
+                <w:numId w:val="1"/>
+              </w:numPr>
+            </w:pPr>
+            <w:proofErr w:type="spellStart"/>
+            <w:r>
+              <w:t>nRoundThreeChoice</w:t>
+            </w:r>
+            <w:proofErr w:type="spellEnd"/>
+            <w:r>
+              <w:t xml:space="preserve"> </w:t>
+            </w:r>
+            <w:r>
+              <w:t>(integer)</w:t>
+            </w:r>
+            <w:r>
+              <w:t xml:space="preserve"> is the player's choice in round three of the debate.</w:t>
+            </w:r>
+          </w:p>
+        </w:tc>
+      </w:tr>
+      <w:tr>
+        <w:tc>
+          <w:tcPr>
+            <w:tcW w:w="2702" w:type="dxa"/>
+          </w:tcPr>
+          <w:p>
+            <w:proofErr w:type="spellStart"/>
+            <w:r>
+              <w:lastRenderedPageBreak/>
               <w:t>displayDebateSummary</w:t>
             </w:r>
             <w:proofErr w:type="spellEnd"/>
@@ -2059,214 +2182,217 @@
             </w:pPr>
             <w:proofErr w:type="spellStart"/>
             <w:r>
+              <w:t>nPlayerScoreRoundThree</w:t>
+            </w:r>
+            <w:proofErr w:type="spellEnd"/>
+            <w:r>
+              <w:t xml:space="preserve"> </w:t>
+            </w:r>
+            <w:r>
+              <w:t>(integer)</w:t>
+            </w:r>
+            <w:r>
+              <w:t xml:space="preserve"> is the number of points obtained by the player in round three.</w:t>
+            </w:r>
+          </w:p>
+          <w:p>
+            <w:pPr>
+              <w:pStyle w:val="ListParagraph"/>
+              <w:numPr>
+                <w:ilvl w:val="0"/>
+                <w:numId w:val="1"/>
+              </w:numPr>
+            </w:pPr>
+            <w:proofErr w:type="spellStart"/>
+            <w:r>
+              <w:t>nBotTotalScore</w:t>
+            </w:r>
+            <w:proofErr w:type="spellEnd"/>
+            <w:r>
+              <w:t xml:space="preserve"> </w:t>
+            </w:r>
+            <w:r>
+              <w:t>(integer)</w:t>
+            </w:r>
+            <w:r>
+              <w:t xml:space="preserve"> </w:t>
+            </w:r>
+            <w:r>
+              <w:t>is the current total score of the bot</w:t>
+            </w:r>
+          </w:p>
+          <w:p>
+            <w:pPr>
+              <w:pStyle w:val="ListParagraph"/>
+              <w:numPr>
+                <w:ilvl w:val="0"/>
+                <w:numId w:val="1"/>
+              </w:numPr>
+            </w:pPr>
+            <w:proofErr w:type="spellStart"/>
+            <w:r>
+              <w:t>nBotScoreRoundOne</w:t>
+            </w:r>
+            <w:proofErr w:type="spellEnd"/>
+            <w:r>
+              <w:t xml:space="preserve"> </w:t>
+            </w:r>
+            <w:r>
+              <w:t>(integer)</w:t>
+            </w:r>
+            <w:r>
+              <w:t xml:space="preserve"> </w:t>
+            </w:r>
+            <w:r>
+              <w:t>is the number of points obtained by the bot in round one.</w:t>
+            </w:r>
+          </w:p>
+          <w:p>
+            <w:pPr>
+              <w:pStyle w:val="ListParagraph"/>
+              <w:numPr>
+                <w:ilvl w:val="0"/>
+                <w:numId w:val="1"/>
+              </w:numPr>
+            </w:pPr>
+            <w:proofErr w:type="spellStart"/>
+            <w:r>
+              <w:t>nBotScoreRoundTwo</w:t>
+            </w:r>
+            <w:proofErr w:type="spellEnd"/>
+            <w:r>
+              <w:t xml:space="preserve"> </w:t>
+            </w:r>
+            <w:r>
+              <w:t>(integer)</w:t>
+            </w:r>
+            <w:r>
+              <w:t xml:space="preserve"> </w:t>
+            </w:r>
+            <w:r>
+              <w:t>is the number of points obtained by the bot in round two.</w:t>
+            </w:r>
+          </w:p>
+          <w:p>
+            <w:pPr>
+              <w:pStyle w:val="ListParagraph"/>
+              <w:numPr>
+                <w:ilvl w:val="0"/>
+                <w:numId w:val="1"/>
+              </w:numPr>
+            </w:pPr>
+            <w:proofErr w:type="spellStart"/>
+            <w:r>
+              <w:t>nBotScoreRoundThree</w:t>
+            </w:r>
+            <w:proofErr w:type="spellEnd"/>
+            <w:r>
+              <w:t xml:space="preserve"> </w:t>
+            </w:r>
+            <w:r>
+              <w:t>(integer)</w:t>
+            </w:r>
+            <w:r>
+              <w:t xml:space="preserve"> </w:t>
+            </w:r>
+            <w:r>
+              <w:t>is the number of points obtained by the bot in round three.</w:t>
+            </w:r>
+          </w:p>
+          <w:p>
+            <w:pPr>
+              <w:pStyle w:val="ListParagraph"/>
+              <w:numPr>
+                <w:ilvl w:val="0"/>
+                <w:numId w:val="1"/>
+              </w:numPr>
+            </w:pPr>
+            <w:proofErr w:type="spellStart"/>
+            <w:r>
+              <w:t>nFirstChoiceCount</w:t>
+            </w:r>
+            <w:proofErr w:type="spellEnd"/>
+            <w:r>
+              <w:t xml:space="preserve"> </w:t>
+            </w:r>
+            <w:r>
+              <w:t>(integer)</w:t>
+            </w:r>
+            <w:r>
+              <w:t xml:space="preserve"> is the number of times the player chose the first choice.</w:t>
+            </w:r>
+          </w:p>
+          <w:p>
+            <w:pPr>
+              <w:pStyle w:val="ListParagraph"/>
+              <w:numPr>
+                <w:ilvl w:val="0"/>
+                <w:numId w:val="1"/>
+              </w:numPr>
+            </w:pPr>
+            <w:proofErr w:type="spellStart"/>
+            <w:r>
+              <w:t>nSecondChoiceCount</w:t>
+            </w:r>
+            <w:proofErr w:type="spellEnd"/>
+            <w:r>
+              <w:t xml:space="preserve"> </w:t>
+            </w:r>
+            <w:r>
+              <w:t>(integer)</w:t>
+            </w:r>
+            <w:r>
+              <w:t xml:space="preserve"> is the number of times the player chose the second choice.</w:t>
+            </w:r>
+          </w:p>
+          <w:p>
+            <w:pPr>
+              <w:pStyle w:val="ListParagraph"/>
+              <w:numPr>
+                <w:ilvl w:val="0"/>
+                <w:numId w:val="1"/>
+              </w:numPr>
+            </w:pPr>
+            <w:proofErr w:type="spellStart"/>
+            <w:r>
+              <w:t>nThirdChoiceCount</w:t>
+            </w:r>
+            <w:proofErr w:type="spellEnd"/>
+            <w:r>
+              <w:t xml:space="preserve"> </w:t>
+            </w:r>
+            <w:r>
+              <w:t>(integer)</w:t>
+            </w:r>
+            <w:r>
+              <w:t xml:space="preserve"> is the number of times the player chose the third choice.</w:t>
+            </w:r>
+          </w:p>
+          <w:p>
+            <w:pPr>
+              <w:pStyle w:val="ListParagraph"/>
+              <w:numPr>
+                <w:ilvl w:val="0"/>
+                <w:numId w:val="1"/>
+              </w:numPr>
+            </w:pPr>
+            <w:proofErr w:type="spellStart"/>
+            <w:r>
+              <w:t>nFourthChoiceCount</w:t>
+            </w:r>
+            <w:proofErr w:type="spellEnd"/>
+            <w:r>
+              <w:t xml:space="preserve"> </w:t>
+            </w:r>
+            <w:r>
+              <w:t>(integer)</w:t>
+            </w:r>
+            <w:r>
+              <w:t xml:space="preserve"> is the number </w:t>
+            </w:r>
+            <w:r>
               <w:lastRenderedPageBreak/>
-              <w:t>nPlayerScoreRoundThree</w:t>
-            </w:r>
-            <w:proofErr w:type="spellEnd"/>
-            <w:r>
-              <w:t xml:space="preserve"> </w:t>
-            </w:r>
-            <w:r>
-              <w:t>(integer)</w:t>
-            </w:r>
-            <w:r>
-              <w:t xml:space="preserve"> is the number of points obtained by the player in round three.</w:t>
-            </w:r>
-          </w:p>
-          <w:p>
-            <w:pPr>
-              <w:pStyle w:val="ListParagraph"/>
-              <w:numPr>
-                <w:ilvl w:val="0"/>
-                <w:numId w:val="1"/>
-              </w:numPr>
-            </w:pPr>
-            <w:proofErr w:type="spellStart"/>
-            <w:r>
-              <w:t>nBotTotalScore</w:t>
-            </w:r>
-            <w:proofErr w:type="spellEnd"/>
-            <w:r>
-              <w:t xml:space="preserve"> </w:t>
-            </w:r>
-            <w:r>
-              <w:t>(integer)</w:t>
-            </w:r>
-            <w:r>
-              <w:t xml:space="preserve"> </w:t>
-            </w:r>
-            <w:r>
-              <w:t>is the current total score of the bot</w:t>
-            </w:r>
-          </w:p>
-          <w:p>
-            <w:pPr>
-              <w:pStyle w:val="ListParagraph"/>
-              <w:numPr>
-                <w:ilvl w:val="0"/>
-                <w:numId w:val="1"/>
-              </w:numPr>
-            </w:pPr>
-            <w:proofErr w:type="spellStart"/>
-            <w:r>
-              <w:t>nBotScoreRoundOne</w:t>
-            </w:r>
-            <w:proofErr w:type="spellEnd"/>
-            <w:r>
-              <w:t xml:space="preserve"> </w:t>
-            </w:r>
-            <w:r>
-              <w:t>(integer)</w:t>
-            </w:r>
-            <w:r>
-              <w:t xml:space="preserve"> </w:t>
-            </w:r>
-            <w:r>
-              <w:t>is the number of points obtained by the bot in round one.</w:t>
-            </w:r>
-          </w:p>
-          <w:p>
-            <w:pPr>
-              <w:pStyle w:val="ListParagraph"/>
-              <w:numPr>
-                <w:ilvl w:val="0"/>
-                <w:numId w:val="1"/>
-              </w:numPr>
-            </w:pPr>
-            <w:proofErr w:type="spellStart"/>
-            <w:r>
-              <w:t>nBotScoreRoundTwo</w:t>
-            </w:r>
-            <w:proofErr w:type="spellEnd"/>
-            <w:r>
-              <w:t xml:space="preserve"> </w:t>
-            </w:r>
-            <w:r>
-              <w:t>(integer)</w:t>
-            </w:r>
-            <w:r>
-              <w:t xml:space="preserve"> </w:t>
-            </w:r>
-            <w:r>
-              <w:t>is the number of points obtained by the bot in round two.</w:t>
-            </w:r>
-          </w:p>
-          <w:p>
-            <w:pPr>
-              <w:pStyle w:val="ListParagraph"/>
-              <w:numPr>
-                <w:ilvl w:val="0"/>
-                <w:numId w:val="1"/>
-              </w:numPr>
-            </w:pPr>
-            <w:proofErr w:type="spellStart"/>
-            <w:r>
-              <w:t>nBotScoreRoundThree</w:t>
-            </w:r>
-            <w:proofErr w:type="spellEnd"/>
-            <w:r>
-              <w:t xml:space="preserve"> </w:t>
-            </w:r>
-            <w:r>
-              <w:t>(integer)</w:t>
-            </w:r>
-            <w:r>
-              <w:t xml:space="preserve"> </w:t>
-            </w:r>
-            <w:r>
-              <w:t>is the number of points obtained by the bot in round three.</w:t>
-            </w:r>
-          </w:p>
-          <w:p>
-            <w:pPr>
-              <w:pStyle w:val="ListParagraph"/>
-              <w:numPr>
-                <w:ilvl w:val="0"/>
-                <w:numId w:val="1"/>
-              </w:numPr>
-            </w:pPr>
-            <w:proofErr w:type="spellStart"/>
-            <w:r>
-              <w:t>nFirstChoiceCount</w:t>
-            </w:r>
-            <w:proofErr w:type="spellEnd"/>
-            <w:r>
-              <w:t xml:space="preserve"> </w:t>
-            </w:r>
-            <w:r>
-              <w:t>(integer)</w:t>
-            </w:r>
-            <w:r>
-              <w:t xml:space="preserve"> is the number of times the player chose the first choice.</w:t>
-            </w:r>
-          </w:p>
-          <w:p>
-            <w:pPr>
-              <w:pStyle w:val="ListParagraph"/>
-              <w:numPr>
-                <w:ilvl w:val="0"/>
-                <w:numId w:val="1"/>
-              </w:numPr>
-            </w:pPr>
-            <w:proofErr w:type="spellStart"/>
-            <w:r>
-              <w:t>nSecondChoiceCount</w:t>
-            </w:r>
-            <w:proofErr w:type="spellEnd"/>
-            <w:r>
-              <w:t xml:space="preserve"> </w:t>
-            </w:r>
-            <w:r>
-              <w:t>(integer)</w:t>
-            </w:r>
-            <w:r>
-              <w:t xml:space="preserve"> is the number of times the player chose the second choice.</w:t>
-            </w:r>
-          </w:p>
-          <w:p>
-            <w:pPr>
-              <w:pStyle w:val="ListParagraph"/>
-              <w:numPr>
-                <w:ilvl w:val="0"/>
-                <w:numId w:val="1"/>
-              </w:numPr>
-            </w:pPr>
-            <w:proofErr w:type="spellStart"/>
-            <w:r>
-              <w:t>nThirdChoiceCount</w:t>
-            </w:r>
-            <w:proofErr w:type="spellEnd"/>
-            <w:r>
-              <w:t xml:space="preserve"> </w:t>
-            </w:r>
-            <w:r>
-              <w:t>(integer)</w:t>
-            </w:r>
-            <w:r>
-              <w:t xml:space="preserve"> is the number of times the player chose the third choice.</w:t>
-            </w:r>
-          </w:p>
-          <w:p>
-            <w:pPr>
-              <w:pStyle w:val="ListParagraph"/>
-              <w:numPr>
-                <w:ilvl w:val="0"/>
-                <w:numId w:val="1"/>
-              </w:numPr>
-            </w:pPr>
-            <w:proofErr w:type="spellStart"/>
-            <w:r>
-              <w:t>nFourthChoiceCount</w:t>
-            </w:r>
-            <w:proofErr w:type="spellEnd"/>
-            <w:r>
-              <w:t xml:space="preserve"> </w:t>
-            </w:r>
-            <w:r>
-              <w:t>(integer)</w:t>
-            </w:r>
-            <w:r>
-              <w:t xml:space="preserve"> is the number of times the player chose the fourth choice.</w:t>
+              <w:t>of times the player chose the fourth choice.</w:t>
             </w:r>
           </w:p>
           <w:p>
@@ -2667,6 +2793,7 @@
     <w:lsdException w:name="HTML Sample" w:semiHidden="1" w:unhideWhenUsed="1"/>
     <w:lsdException w:name="HTML Typewriter" w:semiHidden="1" w:unhideWhenUsed="1"/>
     <w:lsdException w:name="HTML Variable" w:semiHidden="1" w:unhideWhenUsed="1"/>
+    <w:lsdException w:name="Normal Table" w:semiHidden="1" w:unhideWhenUsed="1"/>
     <w:lsdException w:name="annotation subject" w:semiHidden="1" w:unhideWhenUsed="1"/>
     <w:lsdException w:name="No List" w:semiHidden="1" w:unhideWhenUsed="1"/>
     <w:lsdException w:name="Outline List 1" w:semiHidden="1" w:unhideWhenUsed="1"/>
@@ -2713,8 +2840,10 @@
     <w:lsdException w:name="Table Subtle 2" w:semiHidden="1" w:unhideWhenUsed="1"/>
     <w:lsdException w:name="Table Web 1" w:semiHidden="1" w:unhideWhenUsed="1"/>
     <w:lsdException w:name="Table Web 2" w:semiHidden="1" w:unhideWhenUsed="1"/>
+    <w:lsdException w:name="Table Web 3" w:semiHidden="1" w:unhideWhenUsed="1"/>
     <w:lsdException w:name="Balloon Text" w:semiHidden="1" w:unhideWhenUsed="1"/>
     <w:lsdException w:name="Table Grid" w:uiPriority="39"/>
+    <w:lsdException w:name="Table Theme" w:semiHidden="1" w:unhideWhenUsed="1"/>
     <w:lsdException w:name="Placeholder Text" w:semiHidden="1"/>
     <w:lsdException w:name="No Spacing" w:uiPriority="1" w:qFormat="1"/>
     <w:lsdException w:name="Light Shading" w:uiPriority="60"/>

</xml_diff>